<commit_message>
cach cai dat thu vien update v1
</commit_message>
<xml_diff>
--- a/WORD/cách cài đặt thư viện.docx
+++ b/WORD/cách cài đặt thư viện.docx
@@ -101,9 +101,6 @@
       <w:proofErr w:type="gramEnd"/>
     </w:p>
     <w:p>
-      <w:pPr>
-        <w:ind w:firstLine="709"/>
-      </w:pPr>
       <w:proofErr w:type="spellStart"/>
       <w:r>
         <w:t>Để</w:t>
@@ -453,7 +450,6 @@
     </w:p>
     <w:p>
       <w:pPr>
-        <w:ind w:firstLine="720"/>
         <w:rPr>
           <w:i/>
           <w:iCs/>
@@ -759,7 +755,6 @@
     </w:p>
     <w:p>
       <w:pPr>
-        <w:ind w:firstLine="720"/>
         <w:rPr>
           <w:i/>
           <w:iCs/>
@@ -1058,9 +1053,6 @@
       <w:proofErr w:type="spellEnd"/>
     </w:p>
     <w:p>
-      <w:pPr>
-        <w:ind w:firstLine="709"/>
-      </w:pPr>
       <w:proofErr w:type="spellStart"/>
       <w:r>
         <w:t>Tương</w:t>
@@ -1582,7 +1574,6 @@
     </w:p>
     <w:p>
       <w:pPr>
-        <w:ind w:firstLine="720"/>
         <w:rPr>
           <w:noProof/>
         </w:rPr>
@@ -1596,7 +1587,6 @@
     </w:p>
     <w:p>
       <w:pPr>
-        <w:ind w:left="720"/>
         <w:rPr>
           <w:noProof/>
         </w:rPr>
@@ -1610,7 +1600,6 @@
     </w:p>
     <w:p>
       <w:pPr>
-        <w:ind w:left="720"/>
         <w:rPr>
           <w:noProof/>
         </w:rPr>
@@ -1624,7 +1613,6 @@
     </w:p>
     <w:p>
       <w:pPr>
-        <w:ind w:left="2160" w:firstLine="720"/>
         <w:rPr>
           <w:i/>
           <w:noProof/>
@@ -1640,7 +1628,6 @@
     </w:p>
     <w:p>
       <w:pPr>
-        <w:ind w:left="720"/>
         <w:rPr>
           <w:noProof/>
         </w:rPr>
@@ -1718,7 +1705,6 @@
     </w:p>
     <w:p>
       <w:pPr>
-        <w:ind w:left="720"/>
         <w:rPr>
           <w:noProof/>
         </w:rPr>
@@ -1729,26 +1715,22 @@
         </w:rPr>
         <w:t>Bước 3: Chờ cho tới khi quá trình cài đặt kết thúc. Khi đã cài đặt xong, người dùng thực hiện import nó trong những script để bắt đầu sử dụng thư viện này.</w:t>
       </w:r>
-    </w:p>
-    <w:p>
-      <w:pPr>
-        <w:ind w:left="2880" w:firstLine="720"/>
+      <w:r>
+        <w:rPr>
+          <w:noProof/>
+        </w:rPr>
+        <w:t xml:space="preserve"> Nhập lệnh : </w:t>
+      </w:r>
+      <w:r>
         <w:rPr>
           <w:i/>
           <w:noProof/>
         </w:rPr>
-      </w:pPr>
-      <w:r>
-        <w:rPr>
-          <w:i/>
-          <w:noProof/>
-        </w:rPr>
         <w:t>import sklearn</w:t>
       </w:r>
     </w:p>
     <w:p>
       <w:pPr>
-        <w:ind w:firstLine="720"/>
         <w:rPr>
           <w:rFonts w:eastAsiaTheme="majorEastAsia" w:cstheme="majorBidi"/>
           <w:b/>
@@ -1920,15 +1902,6 @@
     <w:p>
       <w:pPr>
         <w:rPr>
-          <w:b/>
-          <w:bCs/>
-        </w:rPr>
-      </w:pPr>
-    </w:p>
-    <w:p>
-      <w:pPr>
-        <w:ind w:firstLine="720"/>
-        <w:rPr>
           <w:noProof/>
         </w:rPr>
       </w:pPr>
@@ -1941,7 +1914,6 @@
     </w:p>
     <w:p>
       <w:pPr>
-        <w:ind w:left="720"/>
         <w:rPr>
           <w:noProof/>
         </w:rPr>
@@ -1955,7 +1927,6 @@
     </w:p>
     <w:p>
       <w:pPr>
-        <w:ind w:left="720"/>
         <w:rPr>
           <w:noProof/>
         </w:rPr>
@@ -1969,7 +1940,6 @@
     </w:p>
     <w:p>
       <w:pPr>
-        <w:ind w:left="2160" w:firstLine="720"/>
         <w:rPr>
           <w:i/>
           <w:noProof/>
@@ -2041,7 +2011,6 @@
     </w:p>
     <w:p>
       <w:pPr>
-        <w:ind w:left="720"/>
         <w:rPr>
           <w:noProof/>
         </w:rPr>
@@ -2055,7 +2024,6 @@
     </w:p>
     <w:p>
       <w:pPr>
-        <w:ind w:left="2880"/>
         <w:rPr>
           <w:i/>
           <w:noProof/>
@@ -2066,35 +2034,31 @@
           <w:i/>
           <w:noProof/>
         </w:rPr>
+        <w:t>import matplotlib</w:t>
+      </w:r>
+    </w:p>
+    <w:p>
+      <w:pPr>
+        <w:rPr>
+          <w:i/>
+          <w:noProof/>
+        </w:rPr>
+      </w:pPr>
+      <w:r>
+        <w:rPr>
+          <w:i/>
+          <w:noProof/>
+        </w:rPr>
+        <w:t>print(matplotlib.__version__)</w:t>
+      </w:r>
+    </w:p>
+    <w:p>
+      <w:r>
+        <w:rPr>
+          <w:noProof/>
+          <w:kern w:val="0"/>
+        </w:rPr>
         <w:lastRenderedPageBreak/>
-        <w:t>import matplotlib</w:t>
-      </w:r>
-    </w:p>
-    <w:p>
-      <w:pPr>
-        <w:ind w:left="2880"/>
-        <w:rPr>
-          <w:i/>
-          <w:noProof/>
-        </w:rPr>
-      </w:pPr>
-      <w:r>
-        <w:rPr>
-          <w:i/>
-          <w:noProof/>
-        </w:rPr>
-        <w:t>print(matplotlib.__version__)</w:t>
-      </w:r>
-    </w:p>
-    <w:p>
-      <w:pPr>
-        <w:ind w:firstLine="720"/>
-      </w:pPr>
-      <w:r>
-        <w:rPr>
-          <w:noProof/>
-          <w:kern w:val="0"/>
-        </w:rPr>
         <w:t>Nếu không có lỗi và phiên bản hiện ra, người dùng đã cài đặt thành công Matplotlib</w:t>
       </w:r>
     </w:p>
@@ -2197,7 +2161,6 @@
     </w:p>
     <w:p>
       <w:pPr>
-        <w:ind w:firstLine="720"/>
         <w:rPr>
           <w:noProof/>
         </w:rPr>
@@ -2211,7 +2174,6 @@
     </w:p>
     <w:p>
       <w:pPr>
-        <w:ind w:left="720"/>
         <w:rPr>
           <w:noProof/>
         </w:rPr>
@@ -2225,7 +2187,6 @@
     </w:p>
     <w:p>
       <w:pPr>
-        <w:ind w:left="1440"/>
         <w:rPr>
           <w:noProof/>
         </w:rPr>
@@ -2239,7 +2200,6 @@
     </w:p>
     <w:p>
       <w:pPr>
-        <w:ind w:left="1440"/>
         <w:rPr>
           <w:noProof/>
         </w:rPr>
@@ -2330,9 +2290,6 @@
       </w:r>
     </w:p>
     <w:p>
-      <w:pPr>
-        <w:ind w:firstLine="720"/>
-      </w:pPr>
       <w:r>
         <w:t xml:space="preserve">NumPy </w:t>
       </w:r>
@@ -2445,7 +2402,6 @@
     </w:p>
     <w:p>
       <w:pPr>
-        <w:ind w:left="720"/>
         <w:rPr>
           <w:noProof/>
         </w:rPr>
@@ -2459,7 +2415,6 @@
     </w:p>
     <w:p>
       <w:pPr>
-        <w:ind w:left="1440"/>
         <w:rPr>
           <w:noProof/>
         </w:rPr>
@@ -2499,7 +2454,6 @@
     </w:p>
     <w:p>
       <w:pPr>
-        <w:ind w:left="1440"/>
         <w:rPr>
           <w:i/>
           <w:noProof/>
@@ -2515,7 +2469,6 @@
     </w:p>
     <w:p>
       <w:pPr>
-        <w:ind w:left="1440"/>
         <w:rPr>
           <w:i/>
           <w:noProof/>
@@ -2531,7 +2484,6 @@
     </w:p>
     <w:p>
       <w:pPr>
-        <w:ind w:firstLine="720"/>
         <w:rPr>
           <w:rFonts w:eastAsiaTheme="majorEastAsia" w:cstheme="majorBidi"/>
           <w:b/>

</xml_diff>